<commit_message>
Cotizacion y Cancelacion de ventas
Creacion de casos de uso de cancelacion de ventas, cotizacion y
cancelacion de cotizacion.
</commit_message>
<xml_diff>
--- a/ERP/Analisis/Propuesta/Cotizacion.docx
+++ b/ERP/Analisis/Propuesta/Cotizacion.docx
@@ -207,14 +207,25 @@
               <w:t>(s)</w:t>
             </w:r>
           </w:p>
-          <w:p/>
-          <w:p/>
           <w:p>
             <w:pPr>
               <w:pStyle w:val="Prrafodelista"/>
               <w:numPr>
                 <w:ilvl w:val="0"/>
-                <w:numId w:val="5"/>
+                <w:numId w:val="4"/>
+              </w:numPr>
+            </w:pPr>
+            <w:r>
+              <w:t>Vendedor identifica cliente y contacto.</w:t>
+            </w:r>
+          </w:p>
+          <w:p/>
+          <w:p>
+            <w:pPr>
+              <w:pStyle w:val="Prrafodelista"/>
+              <w:numPr>
+                <w:ilvl w:val="0"/>
+                <w:numId w:val="15"/>
               </w:numPr>
             </w:pPr>
             <w:r>
@@ -271,14 +282,20 @@
               </w:numPr>
             </w:pPr>
             <w:r>
-              <w:t>Vendedor solicita al sistema las formas de pago autorizadas para el cliente.</w:t>
-            </w:r>
-          </w:p>
-          <w:p/>
-          <w:p/>
-          <w:p/>
-          <w:p/>
-          <w:p/>
+              <w:t xml:space="preserve">Vendedor </w:t>
+            </w:r>
+            <w:r>
+              <w:t>finaliza la cotización.</w:t>
+            </w:r>
+          </w:p>
+          <w:p/>
+          <w:p/>
+          <w:p/>
+        </w:tc>
+        <w:tc>
+          <w:tcPr>
+            <w:tcW w:w="6406" w:type="dxa"/>
+          </w:tcPr>
           <w:p/>
           <w:p/>
           <w:p/>
@@ -289,33 +306,7 @@
               <w:pStyle w:val="Prrafodelista"/>
               <w:numPr>
                 <w:ilvl w:val="0"/>
-                <w:numId w:val="10"/>
-              </w:numPr>
-            </w:pPr>
-            <w:r>
-              <w:t>Vendedor selecciona formas de pago</w:t>
-            </w:r>
-            <w:r>
-              <w:t xml:space="preserve"> autorizadas</w:t>
-            </w:r>
-            <w:r>
-              <w:t>, especificando importes por forma de pago y solicita registrar la venta</w:t>
-            </w:r>
-          </w:p>
-        </w:tc>
-        <w:tc>
-          <w:tcPr>
-            <w:tcW w:w="6406" w:type="dxa"/>
-          </w:tcPr>
-          <w:p/>
-          <w:p/>
-          <w:p/>
-          <w:p>
-            <w:pPr>
-              <w:pStyle w:val="Prrafodelista"/>
-              <w:numPr>
-                <w:ilvl w:val="0"/>
-                <w:numId w:val="6"/>
+                <w:numId w:val="12"/>
               </w:numPr>
             </w:pPr>
             <w:r>
@@ -436,144 +427,6 @@
             </w:r>
           </w:p>
           <w:p/>
-          <w:p/>
-          <w:p/>
-          <w:p/>
-          <w:p/>
-          <w:p/>
-          <w:p>
-            <w:pPr>
-              <w:pStyle w:val="Prrafodelista"/>
-              <w:numPr>
-                <w:ilvl w:val="0"/>
-                <w:numId w:val="9"/>
-              </w:numPr>
-            </w:pPr>
-            <w:r>
-              <w:t>El sistema recibe solicitud de formas de pago autorizadas al cliente :</w:t>
-            </w:r>
-          </w:p>
-          <w:p>
-            <w:pPr>
-              <w:pStyle w:val="Prrafodelista"/>
-              <w:numPr>
-                <w:ilvl w:val="1"/>
-                <w:numId w:val="9"/>
-              </w:numPr>
-            </w:pPr>
-            <w:r>
-              <w:t>Carga todas las formas de pago</w:t>
-            </w:r>
-            <w:r>
-              <w:t xml:space="preserve"> definidas en la tabla formas de pago.</w:t>
-            </w:r>
-          </w:p>
-          <w:p>
-            <w:pPr>
-              <w:pStyle w:val="Prrafodelista"/>
-              <w:numPr>
-                <w:ilvl w:val="1"/>
-                <w:numId w:val="9"/>
-              </w:numPr>
-            </w:pPr>
-            <w:r>
-              <w:t>Revisar la tabla de excepciones de formas de pago del cliente y para cada forma :</w:t>
-            </w:r>
-          </w:p>
-          <w:p>
-            <w:pPr>
-              <w:pStyle w:val="Prrafodelista"/>
-              <w:numPr>
-                <w:ilvl w:val="2"/>
-                <w:numId w:val="9"/>
-              </w:numPr>
-            </w:pPr>
-            <w:r>
-              <w:t xml:space="preserve">No tiene </w:t>
-            </w:r>
-            <w:r>
-              <w:t>permiso:</w:t>
-            </w:r>
-            <w:r>
-              <w:t xml:space="preserve"> Eliminar opción de la tabla </w:t>
-            </w:r>
-            <w:r>
-              <w:lastRenderedPageBreak/>
-              <w:t>de formas de pago que se va a regresar al Vendedor.</w:t>
-            </w:r>
-          </w:p>
-          <w:p>
-            <w:pPr>
-              <w:pStyle w:val="Prrafodelista"/>
-              <w:numPr>
-                <w:ilvl w:val="2"/>
-                <w:numId w:val="9"/>
-              </w:numPr>
-            </w:pPr>
-            <w:r>
-              <w:t xml:space="preserve">Tiene </w:t>
-            </w:r>
-            <w:r>
-              <w:t>permiso:</w:t>
-            </w:r>
-            <w:r>
-              <w:t xml:space="preserve"> No se altera la tabla de formas de pago a regresar.</w:t>
-            </w:r>
-          </w:p>
-          <w:p>
-            <w:pPr>
-              <w:pStyle w:val="Prrafodelista"/>
-              <w:ind w:left="769"/>
-              <w:rPr>
-                <w:u w:val="single"/>
-              </w:rPr>
-            </w:pPr>
-          </w:p>
-          <w:p>
-            <w:pPr>
-              <w:pStyle w:val="Prrafodelista"/>
-              <w:ind w:left="769"/>
-              <w:rPr>
-                <w:u w:val="single"/>
-              </w:rPr>
-            </w:pPr>
-          </w:p>
-          <w:p>
-            <w:pPr>
-              <w:pStyle w:val="Prrafodelista"/>
-              <w:ind w:left="769"/>
-              <w:rPr>
-                <w:u w:val="single"/>
-              </w:rPr>
-            </w:pPr>
-          </w:p>
-          <w:p>
-            <w:pPr>
-              <w:pStyle w:val="Prrafodelista"/>
-              <w:ind w:left="769"/>
-              <w:rPr>
-                <w:u w:val="single"/>
-              </w:rPr>
-            </w:pPr>
-          </w:p>
-          <w:p>
-            <w:pPr>
-              <w:pStyle w:val="Prrafodelista"/>
-              <w:ind w:left="769"/>
-              <w:rPr>
-                <w:u w:val="single"/>
-              </w:rPr>
-            </w:pPr>
-          </w:p>
-          <w:p>
-            <w:pPr>
-              <w:pStyle w:val="Prrafodelista"/>
-              <w:ind w:left="769"/>
-              <w:rPr>
-                <w:u w:val="single"/>
-              </w:rPr>
-            </w:pPr>
-          </w:p>
           <w:p>
             <w:pPr>
               <w:rPr>
@@ -583,295 +436,17 @@
           </w:p>
           <w:p>
             <w:pPr>
-              <w:rPr>
-                <w:u w:val="single"/>
-              </w:rPr>
-            </w:pPr>
-          </w:p>
-          <w:p>
-            <w:pPr>
-              <w:rPr>
-                <w:u w:val="single"/>
-              </w:rPr>
-            </w:pPr>
-          </w:p>
-          <w:p>
-            <w:pPr>
               <w:pStyle w:val="Prrafodelista"/>
               <w:numPr>
                 <w:ilvl w:val="0"/>
-                <w:numId w:val="10"/>
+                <w:numId w:val="16"/>
               </w:numPr>
             </w:pPr>
             <w:r>
-              <w:t xml:space="preserve">El sistema recibe solicitud de registro de venta, </w:t>
-            </w:r>
-            <w:r>
-              <w:t>y la forma en la que se va a pagar la venta. El sistema realiza las siguientes revisiones:</w:t>
-            </w:r>
-          </w:p>
-          <w:p>
-            <w:pPr>
-              <w:pStyle w:val="Prrafodelista"/>
-              <w:numPr>
-                <w:ilvl w:val="1"/>
-                <w:numId w:val="10"/>
-              </w:numPr>
-            </w:pPr>
-            <w:r>
-              <w:t>Que la suma de los importes de las formas de pago sea mayor o igual al monto de la venta.</w:t>
-            </w:r>
-          </w:p>
-          <w:p>
-            <w:pPr>
-              <w:pStyle w:val="Prrafodelista"/>
-              <w:numPr>
-                <w:ilvl w:val="1"/>
-                <w:numId w:val="10"/>
-              </w:numPr>
-            </w:pPr>
-            <w:r>
-              <w:t>Si la forma de pago es crédito:</w:t>
-            </w:r>
-          </w:p>
-          <w:p>
-            <w:pPr>
-              <w:pStyle w:val="Prrafodelista"/>
-              <w:numPr>
-                <w:ilvl w:val="2"/>
-                <w:numId w:val="10"/>
-              </w:numPr>
-            </w:pPr>
-            <w:r>
-              <w:t>Verificar que el monto de la venta + el saldo del cliente no supera su límite de crédito.</w:t>
-            </w:r>
-          </w:p>
-          <w:p>
-            <w:pPr>
-              <w:pStyle w:val="Prrafodelista"/>
-              <w:numPr>
-                <w:ilvl w:val="3"/>
-                <w:numId w:val="10"/>
-              </w:numPr>
-            </w:pPr>
-            <w:r>
-              <w:t>Si la venta supera el límite de crédito: Negar permiso de registro de venta con ésta forma de pago.</w:t>
-            </w:r>
-          </w:p>
-          <w:p>
-            <w:pPr>
-              <w:pStyle w:val="Prrafodelista"/>
-              <w:numPr>
-                <w:ilvl w:val="3"/>
-                <w:numId w:val="10"/>
-              </w:numPr>
-            </w:pPr>
-            <w:r>
-              <w:t>Si la venta no supera el límite de crédito: permitir el registro de venta con esta forma de pago.</w:t>
-            </w:r>
-          </w:p>
-          <w:p>
-            <w:pPr>
-              <w:pStyle w:val="Prrafodelista"/>
-              <w:numPr>
-                <w:ilvl w:val="1"/>
-                <w:numId w:val="10"/>
-              </w:numPr>
-            </w:pPr>
-            <w:r>
-              <w:t>Si todas las formas de pago son aceptadas, se hace el registro de la transacción (remisión).</w:t>
-            </w:r>
-          </w:p>
-          <w:p>
-            <w:pPr>
-              <w:pStyle w:val="Prrafodelista"/>
-              <w:numPr>
-                <w:ilvl w:val="1"/>
-                <w:numId w:val="10"/>
-              </w:numPr>
-            </w:pPr>
-            <w:r>
-              <w:t>Verificar en parámetros si la remisión se va a imprimir en automático al finalizar el registro de la misma:</w:t>
-            </w:r>
-          </w:p>
-          <w:p>
-            <w:pPr>
-              <w:pStyle w:val="Prrafodelista"/>
-              <w:numPr>
-                <w:ilvl w:val="2"/>
-                <w:numId w:val="10"/>
-              </w:numPr>
-            </w:pPr>
-            <w:r>
-              <w:t>Si se imprime: invocar proceso de impresión de remisión.</w:t>
-            </w:r>
-          </w:p>
-          <w:p>
-            <w:pPr>
-              <w:pStyle w:val="Prrafodelista"/>
-              <w:numPr>
-                <w:ilvl w:val="2"/>
-                <w:numId w:val="10"/>
-              </w:numPr>
-            </w:pPr>
-            <w:r>
-              <w:t>No se imprime: continuar con paso e.</w:t>
-            </w:r>
-          </w:p>
-          <w:p>
-            <w:pPr>
-              <w:pStyle w:val="Prrafodelista"/>
-              <w:numPr>
-                <w:ilvl w:val="1"/>
-                <w:numId w:val="10"/>
-              </w:numPr>
-            </w:pPr>
-            <w:r>
-              <w:t>Revisar en parámetros el Tipo de Venta seleccionado,</w:t>
-            </w:r>
-          </w:p>
-          <w:p>
-            <w:pPr>
-              <w:pStyle w:val="Prrafodelista"/>
-              <w:numPr>
-                <w:ilvl w:val="2"/>
-                <w:numId w:val="10"/>
-              </w:numPr>
-            </w:pPr>
-            <w:r>
-              <w:t>Si la venta se registra como un “Apartado”, establecer el estatus de la Remisión como “Apartado”. Ir al punto g.</w:t>
-            </w:r>
-          </w:p>
-          <w:p>
-            <w:pPr>
-              <w:pStyle w:val="Prrafodelista"/>
-              <w:numPr>
-                <w:ilvl w:val="2"/>
-                <w:numId w:val="10"/>
-              </w:numPr>
-            </w:pPr>
-            <w:r>
-              <w:t>Si la venta NO se registra como un “Apartado”,</w:t>
-            </w:r>
-          </w:p>
-          <w:p>
-            <w:pPr>
-              <w:pStyle w:val="Prrafodelista"/>
-              <w:numPr>
-                <w:ilvl w:val="3"/>
-                <w:numId w:val="10"/>
-              </w:numPr>
-            </w:pPr>
-            <w:r>
-              <w:rPr>
-                <w:u w:val="single"/>
-              </w:rPr>
-              <w:t xml:space="preserve">Si el Tipo de Venta es “Venta Diferida” : </w:t>
-            </w:r>
-            <w:r>
-              <w:t>establecer el estatus de la Remisión como “</w:t>
-            </w:r>
-            <w:r>
-              <w:t>Pendiente de Entrega”</w:t>
-            </w:r>
-          </w:p>
-          <w:p>
-            <w:pPr>
-              <w:pStyle w:val="Prrafodelista"/>
-              <w:numPr>
-                <w:ilvl w:val="3"/>
-                <w:numId w:val="10"/>
-              </w:numPr>
-            </w:pPr>
-            <w:r>
-              <w:rPr>
-                <w:u w:val="single"/>
-              </w:rPr>
-              <w:t>Si el Tipo de Venta NO es “Venta Diferida</w:t>
-            </w:r>
-            <w:r>
-              <w:rPr>
-                <w:u w:val="single"/>
-              </w:rPr>
-              <w:t>”:</w:t>
-            </w:r>
-            <w:r>
-              <w:rPr>
-                <w:u w:val="single"/>
-              </w:rPr>
-              <w:t xml:space="preserve"> </w:t>
-            </w:r>
-            <w:r>
-              <w:t xml:space="preserve">establecer el estatus de la </w:t>
-            </w:r>
-            <w:r>
-              <w:lastRenderedPageBreak/>
-              <w:t>Remisión como “Cerra</w:t>
-            </w:r>
-            <w:r>
-              <w:t>da”.</w:t>
-            </w:r>
-          </w:p>
-          <w:p>
-            <w:pPr>
-              <w:pStyle w:val="Prrafodelista"/>
-              <w:numPr>
-                <w:ilvl w:val="1"/>
-                <w:numId w:val="10"/>
-              </w:numPr>
-            </w:pPr>
-            <w:r>
-              <w:t xml:space="preserve">Mostrar mensaje preguntando si se desea facturar la transacción </w:t>
-            </w:r>
-            <w:r>
-              <w:t>(remisión)</w:t>
-            </w:r>
-            <w:r>
-              <w:t>. – Esperar respuesta del Vendedor-.</w:t>
-            </w:r>
-          </w:p>
-          <w:p>
-            <w:pPr>
-              <w:pStyle w:val="Prrafodelista"/>
-              <w:numPr>
-                <w:ilvl w:val="2"/>
-                <w:numId w:val="10"/>
-              </w:numPr>
-            </w:pPr>
-            <w:r>
-              <w:t>Si se desea facturar : Invocar proceso de facturación</w:t>
-            </w:r>
-          </w:p>
-          <w:p>
-            <w:pPr>
-              <w:pStyle w:val="Prrafodelista"/>
-              <w:numPr>
-                <w:ilvl w:val="2"/>
-                <w:numId w:val="10"/>
-              </w:numPr>
-            </w:pPr>
-            <w:r>
-              <w:t xml:space="preserve">No se desea </w:t>
-            </w:r>
-            <w:r>
-              <w:t>facturar:</w:t>
-            </w:r>
-            <w:r>
-              <w:t xml:space="preserve"> continuar con paso g.</w:t>
-            </w:r>
-          </w:p>
-          <w:p>
-            <w:pPr>
-              <w:pStyle w:val="Prrafodelista"/>
-              <w:numPr>
-                <w:ilvl w:val="1"/>
-                <w:numId w:val="10"/>
-              </w:numPr>
-            </w:pPr>
-            <w:r>
-              <w:t>Limpiar pantalla de captura e pasar a estado de espera por siguiente venta.</w:t>
-            </w:r>
-          </w:p>
+              <w:t>Se ingresa cotización al sistema guardando toda la información. Se limpia pantalla.</w:t>
+            </w:r>
+          </w:p>
+          <w:p/>
         </w:tc>
       </w:tr>
       <w:tr>
@@ -881,7 +456,6 @@
           </w:tcPr>
           <w:p>
             <w:r>
-              <w:lastRenderedPageBreak/>
               <w:t>Caminos Alternos</w:t>
             </w:r>
           </w:p>
@@ -891,11 +465,7 @@
             <w:tcW w:w="9639" w:type="dxa"/>
             <w:gridSpan w:val="2"/>
           </w:tcPr>
-          <w:p>
-            <w:r>
-              <w:t>A1 – Apartados</w:t>
-            </w:r>
-          </w:p>
+          <w:p/>
         </w:tc>
       </w:tr>
       <w:tr>
@@ -935,11 +505,6 @@
           </w:tcPr>
           <w:p>
             <w:r>
-              <w:t>{ UC – 001a – Revisión de Existencias }</w:t>
-            </w:r>
-          </w:p>
-          <w:p>
-            <w:r>
               <w:t>{ UC – 001b – Revisión de Descuentos}</w:t>
             </w:r>
           </w:p>
@@ -952,6 +517,7 @@
           </w:tcPr>
           <w:p>
             <w:r>
+              <w:lastRenderedPageBreak/>
               <w:t>Disparadores</w:t>
             </w:r>
           </w:p>
@@ -963,7 +529,10 @@
           </w:tcPr>
           <w:p>
             <w:r>
-              <w:t>Invocación de proceso de Venta</w:t>
+              <w:t xml:space="preserve">Invocación de proceso de </w:t>
+            </w:r>
+            <w:r>
+              <w:t>Cotización</w:t>
             </w:r>
           </w:p>
         </w:tc>
@@ -993,19 +562,13 @@
               </w:numPr>
             </w:pPr>
             <w:r>
-              <w:t>Los parámetros de configuración del Tipo de Venta deberán establecerse a nivel de sucursal.</w:t>
-            </w:r>
-          </w:p>
-          <w:p>
-            <w:pPr>
-              <w:pStyle w:val="Prrafodelista"/>
-              <w:numPr>
-                <w:ilvl w:val="0"/>
-                <w:numId w:val="1"/>
-              </w:numPr>
-            </w:pPr>
-            <w:r>
-              <w:t xml:space="preserve">Las ventas se van a afectar de acuerdo a la información de Login del vendedor </w:t>
+              <w:t xml:space="preserve">Las </w:t>
+            </w:r>
+            <w:r>
+              <w:t>cotizacione</w:t>
+            </w:r>
+            <w:r>
+              <w:t xml:space="preserve">s se van a afectar de acuerdo a la información de Login del vendedor </w:t>
             </w:r>
             <w:r>
               <w:t>(las</w:t>
@@ -1019,59 +582,9 @@
             <w:r>
               <w:t>.</w:t>
             </w:r>
-          </w:p>
-          <w:p>
-            <w:pPr>
-              <w:pStyle w:val="Prrafodelista"/>
-              <w:numPr>
-                <w:ilvl w:val="0"/>
-                <w:numId w:val="1"/>
-              </w:numPr>
-            </w:pPr>
-            <w:r>
-              <w:t>Para efectos de Cálculo de Existencias en Inventarios se va a considerar lo siguiente:</w:t>
-            </w:r>
-          </w:p>
-          <w:p>
-            <w:pPr>
-              <w:pStyle w:val="Prrafodelista"/>
-              <w:numPr>
-                <w:ilvl w:val="0"/>
-                <w:numId w:val="2"/>
-              </w:numPr>
-            </w:pPr>
-            <w:r>
-              <w:t>Las remisiones con estatus “Cerrado” van a “Restar” a la existencia en inventarios.</w:t>
-            </w:r>
-          </w:p>
-          <w:p>
-            <w:pPr>
-              <w:pStyle w:val="Prrafodelista"/>
-              <w:numPr>
-                <w:ilvl w:val="0"/>
-                <w:numId w:val="2"/>
-              </w:numPr>
-            </w:pPr>
-            <w:r>
-              <w:t>Las remisiones con estatus “Pendiente de entregar” van a restar al inventario disponible</w:t>
-            </w:r>
-          </w:p>
-          <w:p>
-            <w:pPr>
-              <w:pStyle w:val="Prrafodelista"/>
-              <w:numPr>
-                <w:ilvl w:val="0"/>
-                <w:numId w:val="2"/>
-              </w:numPr>
-            </w:pPr>
-            <w:r>
-              <w:t>Las remisiones con estatus “Apartado” van a restar al inventario disponible.</w:t>
-            </w:r>
-          </w:p>
-          <w:p>
-            <w:pPr>
-              <w:pStyle w:val="Prrafodelista"/>
-            </w:pPr>
+            <w:r>
+              <w:t xml:space="preserve"> </w:t>
+            </w:r>
           </w:p>
         </w:tc>
       </w:tr>
@@ -1093,7 +606,13 @@
           </w:tcPr>
           <w:p>
             <w:r>
-              <w:t>El sistema debe estar correctamente configurado para la realización de las operaciones de venta:</w:t>
+              <w:t xml:space="preserve">El sistema debe estar correctamente configurado para la realización de las operaciones de </w:t>
+            </w:r>
+            <w:r>
+              <w:t>cotizaciones</w:t>
+            </w:r>
+            <w:r>
+              <w:t>:</w:t>
             </w:r>
           </w:p>
           <w:p>
@@ -1105,7 +624,7 @@
               </w:numPr>
             </w:pPr>
             <w:r>
-              <w:t>Tipo de venta especificado.</w:t>
+              <w:t>Descuentos autorizados por vendedor</w:t>
             </w:r>
           </w:p>
           <w:p>
@@ -1117,7 +636,7 @@
               </w:numPr>
             </w:pPr>
             <w:r>
-              <w:t>Descuentos autorizados por vendedor</w:t>
+              <w:t>Catálogo de Sucursales capturado</w:t>
             </w:r>
           </w:p>
           <w:p>
@@ -1129,7 +648,7 @@
               </w:numPr>
             </w:pPr>
             <w:r>
-              <w:t>Catálogo de Sucursales capturado</w:t>
+              <w:t>Catálogo de Artículos capturado</w:t>
             </w:r>
           </w:p>
           <w:p>
@@ -1141,37 +660,8 @@
               </w:numPr>
             </w:pPr>
             <w:r>
-              <w:t>Catálogo de Artículos capturado</w:t>
-            </w:r>
-          </w:p>
-          <w:p>
-            <w:pPr>
-              <w:pStyle w:val="Prrafodelista"/>
-              <w:numPr>
-                <w:ilvl w:val="0"/>
-                <w:numId w:val="3"/>
-              </w:numPr>
-            </w:pPr>
-            <w:r>
               <w:t>Catálogo de Vendedores capturado</w:t>
             </w:r>
-          </w:p>
-          <w:p>
-            <w:pPr>
-              <w:pStyle w:val="Prrafodelista"/>
-              <w:numPr>
-                <w:ilvl w:val="0"/>
-                <w:numId w:val="3"/>
-              </w:numPr>
-            </w:pPr>
-            <w:r>
-              <w:t>Debe de contar con un inventario físico inicial</w:t>
-            </w:r>
-          </w:p>
-          <w:p>
-            <w:pPr>
-              <w:pStyle w:val="Prrafodelista"/>
-            </w:pPr>
           </w:p>
           <w:p/>
         </w:tc>
@@ -1194,10 +684,16 @@
           </w:tcPr>
           <w:p>
             <w:r>
-              <w:t xml:space="preserve">La venta queda registrada en la tabla </w:t>
-            </w:r>
-            <w:r>
-              <w:t>Remisión</w:t>
+              <w:t xml:space="preserve">La </w:t>
+            </w:r>
+            <w:r>
+              <w:t>cotización</w:t>
+            </w:r>
+            <w:r>
+              <w:t xml:space="preserve"> queda registrada en la tabla </w:t>
+            </w:r>
+            <w:r>
+              <w:t>Cotización</w:t>
             </w:r>
             <w:r>
               <w:t>.</w:t>
@@ -1205,24 +701,13 @@
           </w:p>
           <w:p>
             <w:r>
-              <w:t>En caso solicitado la venta queda facturada.</w:t>
-            </w:r>
-          </w:p>
-          <w:p>
-            <w:r>
-              <w:t xml:space="preserve">La remisión queda registrada con alguno de los siguientes </w:t>
-            </w:r>
-            <w:r>
-              <w:t>estatus:</w:t>
-            </w:r>
-            <w:r>
-              <w:t xml:space="preserve"> “Cerrada”, “</w:t>
-            </w:r>
-            <w:r>
-              <w:t>Apartado”, “Pendiente</w:t>
-            </w:r>
-            <w:r>
-              <w:t xml:space="preserve"> entrega”.</w:t>
+              <w:t>En caso solicitado la</w:t>
+            </w:r>
+            <w:r>
+              <w:t xml:space="preserve"> cotización se factura</w:t>
+            </w:r>
+            <w:r>
+              <w:t>.</w:t>
             </w:r>
           </w:p>
         </w:tc>
@@ -1306,7 +791,10 @@
           </w:tcPr>
           <w:p>
             <w:r>
-              <w:t>18/Jul/2014</w:t>
+              <w:t>24</w:t>
+            </w:r>
+            <w:r>
+              <w:t>/Jul/2014</w:t>
             </w:r>
           </w:p>
         </w:tc>
@@ -1326,6 +814,95 @@
 <file path=word/numbering.xml><?xml version="1.0" encoding="utf-8"?>
 <w:numbering xmlns:ve="http://schemas.openxmlformats.org/markup-compatibility/2006" xmlns:o="urn:schemas-microsoft-com:office:office" xmlns:r="http://schemas.openxmlformats.org/officeDocument/2006/relationships" xmlns:m="http://schemas.openxmlformats.org/officeDocument/2006/math" xmlns:v="urn:schemas-microsoft-com:vml" xmlns:wp="http://schemas.openxmlformats.org/drawingml/2006/wordprocessingDrawing" xmlns:w10="urn:schemas-microsoft-com:office:word" xmlns:w="http://schemas.openxmlformats.org/wordprocessingml/2006/main" xmlns:wne="http://schemas.microsoft.com/office/word/2006/wordml">
   <w:abstractNum w:abstractNumId="0">
+    <w:nsid w:val="01A00108"/>
+    <w:multiLevelType w:val="hybridMultilevel"/>
+    <w:tmpl w:val="6CD83AF6"/>
+    <w:lvl w:ilvl="0" w:tplc="5A34FB22">
+      <w:start w:val="4"/>
+      <w:numFmt w:val="decimal"/>
+      <w:lvlText w:val="%1."/>
+      <w:lvlJc w:val="left"/>
+      <w:pPr>
+        <w:ind w:left="720" w:hanging="360"/>
+      </w:pPr>
+      <w:rPr>
+        <w:rFonts w:hint="default"/>
+      </w:rPr>
+    </w:lvl>
+    <w:lvl w:ilvl="1" w:tplc="080A0019" w:tentative="1">
+      <w:start w:val="1"/>
+      <w:numFmt w:val="lowerLetter"/>
+      <w:lvlText w:val="%2."/>
+      <w:lvlJc w:val="left"/>
+      <w:pPr>
+        <w:ind w:left="1440" w:hanging="360"/>
+      </w:pPr>
+    </w:lvl>
+    <w:lvl w:ilvl="2" w:tplc="080A001B" w:tentative="1">
+      <w:start w:val="1"/>
+      <w:numFmt w:val="lowerRoman"/>
+      <w:lvlText w:val="%3."/>
+      <w:lvlJc w:val="right"/>
+      <w:pPr>
+        <w:ind w:left="2160" w:hanging="180"/>
+      </w:pPr>
+    </w:lvl>
+    <w:lvl w:ilvl="3" w:tplc="080A000F" w:tentative="1">
+      <w:start w:val="1"/>
+      <w:numFmt w:val="decimal"/>
+      <w:lvlText w:val="%4."/>
+      <w:lvlJc w:val="left"/>
+      <w:pPr>
+        <w:ind w:left="2880" w:hanging="360"/>
+      </w:pPr>
+    </w:lvl>
+    <w:lvl w:ilvl="4" w:tplc="080A0019" w:tentative="1">
+      <w:start w:val="1"/>
+      <w:numFmt w:val="lowerLetter"/>
+      <w:lvlText w:val="%5."/>
+      <w:lvlJc w:val="left"/>
+      <w:pPr>
+        <w:ind w:left="3600" w:hanging="360"/>
+      </w:pPr>
+    </w:lvl>
+    <w:lvl w:ilvl="5" w:tplc="080A001B" w:tentative="1">
+      <w:start w:val="1"/>
+      <w:numFmt w:val="lowerRoman"/>
+      <w:lvlText w:val="%6."/>
+      <w:lvlJc w:val="right"/>
+      <w:pPr>
+        <w:ind w:left="4320" w:hanging="180"/>
+      </w:pPr>
+    </w:lvl>
+    <w:lvl w:ilvl="6" w:tplc="080A000F" w:tentative="1">
+      <w:start w:val="1"/>
+      <w:numFmt w:val="decimal"/>
+      <w:lvlText w:val="%7."/>
+      <w:lvlJc w:val="left"/>
+      <w:pPr>
+        <w:ind w:left="5040" w:hanging="360"/>
+      </w:pPr>
+    </w:lvl>
+    <w:lvl w:ilvl="7" w:tplc="080A0019" w:tentative="1">
+      <w:start w:val="1"/>
+      <w:numFmt w:val="lowerLetter"/>
+      <w:lvlText w:val="%8."/>
+      <w:lvlJc w:val="left"/>
+      <w:pPr>
+        <w:ind w:left="5760" w:hanging="360"/>
+      </w:pPr>
+    </w:lvl>
+    <w:lvl w:ilvl="8" w:tplc="080A001B" w:tentative="1">
+      <w:start w:val="1"/>
+      <w:numFmt w:val="lowerRoman"/>
+      <w:lvlText w:val="%9."/>
+      <w:lvlJc w:val="right"/>
+      <w:pPr>
+        <w:ind w:left="6480" w:hanging="180"/>
+      </w:pPr>
+    </w:lvl>
+  </w:abstractNum>
+  <w:abstractNum w:abstractNumId="1">
     <w:nsid w:val="06D2681D"/>
     <w:multiLevelType w:val="hybridMultilevel"/>
     <w:tmpl w:val="CA28E49C"/>
@@ -1414,7 +991,7 @@
       </w:pPr>
     </w:lvl>
   </w:abstractNum>
-  <w:abstractNum w:abstractNumId="1">
+  <w:abstractNum w:abstractNumId="2">
     <w:nsid w:val="08B53A9A"/>
     <w:multiLevelType w:val="hybridMultilevel"/>
     <w:tmpl w:val="F4D8856C"/>
@@ -1503,7 +1080,96 @@
       </w:pPr>
     </w:lvl>
   </w:abstractNum>
-  <w:abstractNum w:abstractNumId="2">
+  <w:abstractNum w:abstractNumId="3">
+    <w:nsid w:val="17007FC4"/>
+    <w:multiLevelType w:val="hybridMultilevel"/>
+    <w:tmpl w:val="B344AEB2"/>
+    <w:lvl w:ilvl="0" w:tplc="8BBE6326">
+      <w:start w:val="5"/>
+      <w:numFmt w:val="decimal"/>
+      <w:lvlText w:val="%1."/>
+      <w:lvlJc w:val="left"/>
+      <w:pPr>
+        <w:ind w:left="720" w:hanging="360"/>
+      </w:pPr>
+      <w:rPr>
+        <w:rFonts w:hint="default"/>
+      </w:rPr>
+    </w:lvl>
+    <w:lvl w:ilvl="1" w:tplc="080A0019" w:tentative="1">
+      <w:start w:val="1"/>
+      <w:numFmt w:val="lowerLetter"/>
+      <w:lvlText w:val="%2."/>
+      <w:lvlJc w:val="left"/>
+      <w:pPr>
+        <w:ind w:left="1440" w:hanging="360"/>
+      </w:pPr>
+    </w:lvl>
+    <w:lvl w:ilvl="2" w:tplc="080A001B" w:tentative="1">
+      <w:start w:val="1"/>
+      <w:numFmt w:val="lowerRoman"/>
+      <w:lvlText w:val="%3."/>
+      <w:lvlJc w:val="right"/>
+      <w:pPr>
+        <w:ind w:left="2160" w:hanging="180"/>
+      </w:pPr>
+    </w:lvl>
+    <w:lvl w:ilvl="3" w:tplc="080A000F" w:tentative="1">
+      <w:start w:val="1"/>
+      <w:numFmt w:val="decimal"/>
+      <w:lvlText w:val="%4."/>
+      <w:lvlJc w:val="left"/>
+      <w:pPr>
+        <w:ind w:left="2880" w:hanging="360"/>
+      </w:pPr>
+    </w:lvl>
+    <w:lvl w:ilvl="4" w:tplc="080A0019" w:tentative="1">
+      <w:start w:val="1"/>
+      <w:numFmt w:val="lowerLetter"/>
+      <w:lvlText w:val="%5."/>
+      <w:lvlJc w:val="left"/>
+      <w:pPr>
+        <w:ind w:left="3600" w:hanging="360"/>
+      </w:pPr>
+    </w:lvl>
+    <w:lvl w:ilvl="5" w:tplc="080A001B" w:tentative="1">
+      <w:start w:val="1"/>
+      <w:numFmt w:val="lowerRoman"/>
+      <w:lvlText w:val="%6."/>
+      <w:lvlJc w:val="right"/>
+      <w:pPr>
+        <w:ind w:left="4320" w:hanging="180"/>
+      </w:pPr>
+    </w:lvl>
+    <w:lvl w:ilvl="6" w:tplc="080A000F" w:tentative="1">
+      <w:start w:val="1"/>
+      <w:numFmt w:val="decimal"/>
+      <w:lvlText w:val="%7."/>
+      <w:lvlJc w:val="left"/>
+      <w:pPr>
+        <w:ind w:left="5040" w:hanging="360"/>
+      </w:pPr>
+    </w:lvl>
+    <w:lvl w:ilvl="7" w:tplc="080A0019" w:tentative="1">
+      <w:start w:val="1"/>
+      <w:numFmt w:val="lowerLetter"/>
+      <w:lvlText w:val="%8."/>
+      <w:lvlJc w:val="left"/>
+      <w:pPr>
+        <w:ind w:left="5760" w:hanging="360"/>
+      </w:pPr>
+    </w:lvl>
+    <w:lvl w:ilvl="8" w:tplc="080A001B" w:tentative="1">
+      <w:start w:val="1"/>
+      <w:numFmt w:val="lowerRoman"/>
+      <w:lvlText w:val="%9."/>
+      <w:lvlJc w:val="right"/>
+      <w:pPr>
+        <w:ind w:left="6480" w:hanging="180"/>
+      </w:pPr>
+    </w:lvl>
+  </w:abstractNum>
+  <w:abstractNum w:abstractNumId="4">
     <w:nsid w:val="1C70331B"/>
     <w:multiLevelType w:val="hybridMultilevel"/>
     <w:tmpl w:val="94A28F3C"/>
@@ -1592,7 +1258,188 @@
       </w:pPr>
     </w:lvl>
   </w:abstractNum>
-  <w:abstractNum w:abstractNumId="3">
+  <w:abstractNum w:abstractNumId="5">
+    <w:nsid w:val="1DA32255"/>
+    <w:multiLevelType w:val="hybridMultilevel"/>
+    <w:tmpl w:val="2B384764"/>
+    <w:lvl w:ilvl="0" w:tplc="2DB4DE76">
+      <w:start w:val="8"/>
+      <w:numFmt w:val="decimal"/>
+      <w:lvlText w:val="%1."/>
+      <w:lvlJc w:val="left"/>
+      <w:pPr>
+        <w:ind w:left="720" w:hanging="360"/>
+      </w:pPr>
+      <w:rPr>
+        <w:rFonts w:hint="default"/>
+      </w:rPr>
+    </w:lvl>
+    <w:lvl w:ilvl="1" w:tplc="BDB66D56">
+      <w:start w:val="1"/>
+      <w:numFmt w:val="lowerLetter"/>
+      <w:lvlText w:val="%2."/>
+      <w:lvlJc w:val="left"/>
+      <w:pPr>
+        <w:ind w:left="1440" w:hanging="360"/>
+      </w:pPr>
+      <w:rPr>
+        <w:rFonts w:hint="default"/>
+      </w:rPr>
+    </w:lvl>
+    <w:lvl w:ilvl="2" w:tplc="080A001B">
+      <w:start w:val="1"/>
+      <w:numFmt w:val="lowerRoman"/>
+      <w:lvlText w:val="%3."/>
+      <w:lvlJc w:val="right"/>
+      <w:pPr>
+        <w:ind w:left="2160" w:hanging="180"/>
+      </w:pPr>
+    </w:lvl>
+    <w:lvl w:ilvl="3" w:tplc="080A000F">
+      <w:start w:val="1"/>
+      <w:numFmt w:val="decimal"/>
+      <w:lvlText w:val="%4."/>
+      <w:lvlJc w:val="left"/>
+      <w:pPr>
+        <w:ind w:left="2880" w:hanging="360"/>
+      </w:pPr>
+    </w:lvl>
+    <w:lvl w:ilvl="4" w:tplc="080A0019" w:tentative="1">
+      <w:start w:val="1"/>
+      <w:numFmt w:val="lowerLetter"/>
+      <w:lvlText w:val="%5."/>
+      <w:lvlJc w:val="left"/>
+      <w:pPr>
+        <w:ind w:left="3600" w:hanging="360"/>
+      </w:pPr>
+    </w:lvl>
+    <w:lvl w:ilvl="5" w:tplc="080A001B" w:tentative="1">
+      <w:start w:val="1"/>
+      <w:numFmt w:val="lowerRoman"/>
+      <w:lvlText w:val="%6."/>
+      <w:lvlJc w:val="right"/>
+      <w:pPr>
+        <w:ind w:left="4320" w:hanging="180"/>
+      </w:pPr>
+    </w:lvl>
+    <w:lvl w:ilvl="6" w:tplc="080A000F" w:tentative="1">
+      <w:start w:val="1"/>
+      <w:numFmt w:val="decimal"/>
+      <w:lvlText w:val="%7."/>
+      <w:lvlJc w:val="left"/>
+      <w:pPr>
+        <w:ind w:left="5040" w:hanging="360"/>
+      </w:pPr>
+    </w:lvl>
+    <w:lvl w:ilvl="7" w:tplc="080A0019" w:tentative="1">
+      <w:start w:val="1"/>
+      <w:numFmt w:val="lowerLetter"/>
+      <w:lvlText w:val="%8."/>
+      <w:lvlJc w:val="left"/>
+      <w:pPr>
+        <w:ind w:left="5760" w:hanging="360"/>
+      </w:pPr>
+    </w:lvl>
+    <w:lvl w:ilvl="8" w:tplc="080A001B" w:tentative="1">
+      <w:start w:val="1"/>
+      <w:numFmt w:val="lowerRoman"/>
+      <w:lvlText w:val="%9."/>
+      <w:lvlJc w:val="right"/>
+      <w:pPr>
+        <w:ind w:left="6480" w:hanging="180"/>
+      </w:pPr>
+    </w:lvl>
+  </w:abstractNum>
+  <w:abstractNum w:abstractNumId="6">
+    <w:nsid w:val="2930498A"/>
+    <w:multiLevelType w:val="hybridMultilevel"/>
+    <w:tmpl w:val="C152E180"/>
+    <w:lvl w:ilvl="0" w:tplc="41C22448">
+      <w:start w:val="3"/>
+      <w:numFmt w:val="decimal"/>
+      <w:lvlText w:val="%1."/>
+      <w:lvlJc w:val="left"/>
+      <w:pPr>
+        <w:ind w:left="720" w:hanging="360"/>
+      </w:pPr>
+      <w:rPr>
+        <w:rFonts w:hint="default"/>
+      </w:rPr>
+    </w:lvl>
+    <w:lvl w:ilvl="1" w:tplc="080A0019">
+      <w:start w:val="1"/>
+      <w:numFmt w:val="lowerLetter"/>
+      <w:lvlText w:val="%2."/>
+      <w:lvlJc w:val="left"/>
+      <w:pPr>
+        <w:ind w:left="1440" w:hanging="360"/>
+      </w:pPr>
+    </w:lvl>
+    <w:lvl w:ilvl="2" w:tplc="080A001B">
+      <w:start w:val="1"/>
+      <w:numFmt w:val="lowerRoman"/>
+      <w:lvlText w:val="%3."/>
+      <w:lvlJc w:val="right"/>
+      <w:pPr>
+        <w:ind w:left="2160" w:hanging="180"/>
+      </w:pPr>
+    </w:lvl>
+    <w:lvl w:ilvl="3" w:tplc="080A000F">
+      <w:start w:val="1"/>
+      <w:numFmt w:val="decimal"/>
+      <w:lvlText w:val="%4."/>
+      <w:lvlJc w:val="left"/>
+      <w:pPr>
+        <w:ind w:left="2880" w:hanging="360"/>
+      </w:pPr>
+    </w:lvl>
+    <w:lvl w:ilvl="4" w:tplc="080A0019" w:tentative="1">
+      <w:start w:val="1"/>
+      <w:numFmt w:val="lowerLetter"/>
+      <w:lvlText w:val="%5."/>
+      <w:lvlJc w:val="left"/>
+      <w:pPr>
+        <w:ind w:left="3600" w:hanging="360"/>
+      </w:pPr>
+    </w:lvl>
+    <w:lvl w:ilvl="5" w:tplc="080A001B" w:tentative="1">
+      <w:start w:val="1"/>
+      <w:numFmt w:val="lowerRoman"/>
+      <w:lvlText w:val="%6."/>
+      <w:lvlJc w:val="right"/>
+      <w:pPr>
+        <w:ind w:left="4320" w:hanging="180"/>
+      </w:pPr>
+    </w:lvl>
+    <w:lvl w:ilvl="6" w:tplc="080A000F" w:tentative="1">
+      <w:start w:val="1"/>
+      <w:numFmt w:val="decimal"/>
+      <w:lvlText w:val="%7."/>
+      <w:lvlJc w:val="left"/>
+      <w:pPr>
+        <w:ind w:left="5040" w:hanging="360"/>
+      </w:pPr>
+    </w:lvl>
+    <w:lvl w:ilvl="7" w:tplc="080A0019" w:tentative="1">
+      <w:start w:val="1"/>
+      <w:numFmt w:val="lowerLetter"/>
+      <w:lvlText w:val="%8."/>
+      <w:lvlJc w:val="left"/>
+      <w:pPr>
+        <w:ind w:left="5760" w:hanging="360"/>
+      </w:pPr>
+    </w:lvl>
+    <w:lvl w:ilvl="8" w:tplc="080A001B" w:tentative="1">
+      <w:start w:val="1"/>
+      <w:numFmt w:val="lowerRoman"/>
+      <w:lvlText w:val="%9."/>
+      <w:lvlJc w:val="right"/>
+      <w:pPr>
+        <w:ind w:left="6480" w:hanging="180"/>
+      </w:pPr>
+    </w:lvl>
+  </w:abstractNum>
+  <w:abstractNum w:abstractNumId="7">
     <w:nsid w:val="3B64214D"/>
     <w:multiLevelType w:val="hybridMultilevel"/>
     <w:tmpl w:val="94644C68"/>
@@ -1681,7 +1528,7 @@
       </w:pPr>
     </w:lvl>
   </w:abstractNum>
-  <w:abstractNum w:abstractNumId="4">
+  <w:abstractNum w:abstractNumId="8">
     <w:nsid w:val="3EEA4C4D"/>
     <w:multiLevelType w:val="hybridMultilevel"/>
     <w:tmpl w:val="00BECD16"/>
@@ -1770,7 +1617,7 @@
       </w:pPr>
     </w:lvl>
   </w:abstractNum>
-  <w:abstractNum w:abstractNumId="5">
+  <w:abstractNum w:abstractNumId="9">
     <w:nsid w:val="44E433AA"/>
     <w:multiLevelType w:val="hybridMultilevel"/>
     <w:tmpl w:val="1D246CBA"/>
@@ -1856,7 +1703,7 @@
       </w:pPr>
     </w:lvl>
   </w:abstractNum>
-  <w:abstractNum w:abstractNumId="6">
+  <w:abstractNum w:abstractNumId="10">
     <w:nsid w:val="478E4C91"/>
     <w:multiLevelType w:val="hybridMultilevel"/>
     <w:tmpl w:val="39CCB5F2"/>
@@ -1945,7 +1792,185 @@
       </w:pPr>
     </w:lvl>
   </w:abstractNum>
-  <w:abstractNum w:abstractNumId="7">
+  <w:abstractNum w:abstractNumId="11">
+    <w:nsid w:val="50726186"/>
+    <w:multiLevelType w:val="hybridMultilevel"/>
+    <w:tmpl w:val="4DB0E73E"/>
+    <w:lvl w:ilvl="0" w:tplc="194A9F9C">
+      <w:start w:val="4"/>
+      <w:numFmt w:val="decimal"/>
+      <w:lvlText w:val="%1."/>
+      <w:lvlJc w:val="left"/>
+      <w:pPr>
+        <w:ind w:left="720" w:hanging="360"/>
+      </w:pPr>
+      <w:rPr>
+        <w:rFonts w:hint="default"/>
+      </w:rPr>
+    </w:lvl>
+    <w:lvl w:ilvl="1" w:tplc="080A0019" w:tentative="1">
+      <w:start w:val="1"/>
+      <w:numFmt w:val="lowerLetter"/>
+      <w:lvlText w:val="%2."/>
+      <w:lvlJc w:val="left"/>
+      <w:pPr>
+        <w:ind w:left="1440" w:hanging="360"/>
+      </w:pPr>
+    </w:lvl>
+    <w:lvl w:ilvl="2" w:tplc="080A001B" w:tentative="1">
+      <w:start w:val="1"/>
+      <w:numFmt w:val="lowerRoman"/>
+      <w:lvlText w:val="%3."/>
+      <w:lvlJc w:val="right"/>
+      <w:pPr>
+        <w:ind w:left="2160" w:hanging="180"/>
+      </w:pPr>
+    </w:lvl>
+    <w:lvl w:ilvl="3" w:tplc="080A000F" w:tentative="1">
+      <w:start w:val="1"/>
+      <w:numFmt w:val="decimal"/>
+      <w:lvlText w:val="%4."/>
+      <w:lvlJc w:val="left"/>
+      <w:pPr>
+        <w:ind w:left="2880" w:hanging="360"/>
+      </w:pPr>
+    </w:lvl>
+    <w:lvl w:ilvl="4" w:tplc="080A0019" w:tentative="1">
+      <w:start w:val="1"/>
+      <w:numFmt w:val="lowerLetter"/>
+      <w:lvlText w:val="%5."/>
+      <w:lvlJc w:val="left"/>
+      <w:pPr>
+        <w:ind w:left="3600" w:hanging="360"/>
+      </w:pPr>
+    </w:lvl>
+    <w:lvl w:ilvl="5" w:tplc="080A001B" w:tentative="1">
+      <w:start w:val="1"/>
+      <w:numFmt w:val="lowerRoman"/>
+      <w:lvlText w:val="%6."/>
+      <w:lvlJc w:val="right"/>
+      <w:pPr>
+        <w:ind w:left="4320" w:hanging="180"/>
+      </w:pPr>
+    </w:lvl>
+    <w:lvl w:ilvl="6" w:tplc="080A000F" w:tentative="1">
+      <w:start w:val="1"/>
+      <w:numFmt w:val="decimal"/>
+      <w:lvlText w:val="%7."/>
+      <w:lvlJc w:val="left"/>
+      <w:pPr>
+        <w:ind w:left="5040" w:hanging="360"/>
+      </w:pPr>
+    </w:lvl>
+    <w:lvl w:ilvl="7" w:tplc="080A0019" w:tentative="1">
+      <w:start w:val="1"/>
+      <w:numFmt w:val="lowerLetter"/>
+      <w:lvlText w:val="%8."/>
+      <w:lvlJc w:val="left"/>
+      <w:pPr>
+        <w:ind w:left="5760" w:hanging="360"/>
+      </w:pPr>
+    </w:lvl>
+    <w:lvl w:ilvl="8" w:tplc="080A001B" w:tentative="1">
+      <w:start w:val="1"/>
+      <w:numFmt w:val="lowerRoman"/>
+      <w:lvlText w:val="%9."/>
+      <w:lvlJc w:val="right"/>
+      <w:pPr>
+        <w:ind w:left="6480" w:hanging="180"/>
+      </w:pPr>
+    </w:lvl>
+  </w:abstractNum>
+  <w:abstractNum w:abstractNumId="12">
+    <w:nsid w:val="56A655ED"/>
+    <w:multiLevelType w:val="hybridMultilevel"/>
+    <w:tmpl w:val="43A8ED5C"/>
+    <w:lvl w:ilvl="0" w:tplc="BF245F5C">
+      <w:start w:val="7"/>
+      <w:numFmt w:val="decimal"/>
+      <w:lvlText w:val="%1."/>
+      <w:lvlJc w:val="left"/>
+      <w:pPr>
+        <w:ind w:left="720" w:hanging="360"/>
+      </w:pPr>
+      <w:rPr>
+        <w:rFonts w:hint="default"/>
+      </w:rPr>
+    </w:lvl>
+    <w:lvl w:ilvl="1" w:tplc="080A0019">
+      <w:start w:val="1"/>
+      <w:numFmt w:val="lowerLetter"/>
+      <w:lvlText w:val="%2."/>
+      <w:lvlJc w:val="left"/>
+      <w:pPr>
+        <w:ind w:left="1440" w:hanging="360"/>
+      </w:pPr>
+    </w:lvl>
+    <w:lvl w:ilvl="2" w:tplc="080A001B">
+      <w:start w:val="1"/>
+      <w:numFmt w:val="lowerRoman"/>
+      <w:lvlText w:val="%3."/>
+      <w:lvlJc w:val="right"/>
+      <w:pPr>
+        <w:ind w:left="2160" w:hanging="180"/>
+      </w:pPr>
+    </w:lvl>
+    <w:lvl w:ilvl="3" w:tplc="080A000F">
+      <w:start w:val="1"/>
+      <w:numFmt w:val="decimal"/>
+      <w:lvlText w:val="%4."/>
+      <w:lvlJc w:val="left"/>
+      <w:pPr>
+        <w:ind w:left="2880" w:hanging="360"/>
+      </w:pPr>
+    </w:lvl>
+    <w:lvl w:ilvl="4" w:tplc="080A0019" w:tentative="1">
+      <w:start w:val="1"/>
+      <w:numFmt w:val="lowerLetter"/>
+      <w:lvlText w:val="%5."/>
+      <w:lvlJc w:val="left"/>
+      <w:pPr>
+        <w:ind w:left="3600" w:hanging="360"/>
+      </w:pPr>
+    </w:lvl>
+    <w:lvl w:ilvl="5" w:tplc="080A001B" w:tentative="1">
+      <w:start w:val="1"/>
+      <w:numFmt w:val="lowerRoman"/>
+      <w:lvlText w:val="%6."/>
+      <w:lvlJc w:val="right"/>
+      <w:pPr>
+        <w:ind w:left="4320" w:hanging="180"/>
+      </w:pPr>
+    </w:lvl>
+    <w:lvl w:ilvl="6" w:tplc="080A000F" w:tentative="1">
+      <w:start w:val="1"/>
+      <w:numFmt w:val="decimal"/>
+      <w:lvlText w:val="%7."/>
+      <w:lvlJc w:val="left"/>
+      <w:pPr>
+        <w:ind w:left="5040" w:hanging="360"/>
+      </w:pPr>
+    </w:lvl>
+    <w:lvl w:ilvl="7" w:tplc="080A0019" w:tentative="1">
+      <w:start w:val="1"/>
+      <w:numFmt w:val="lowerLetter"/>
+      <w:lvlText w:val="%8."/>
+      <w:lvlJc w:val="left"/>
+      <w:pPr>
+        <w:ind w:left="5760" w:hanging="360"/>
+      </w:pPr>
+    </w:lvl>
+    <w:lvl w:ilvl="8" w:tplc="080A001B" w:tentative="1">
+      <w:start w:val="1"/>
+      <w:numFmt w:val="lowerRoman"/>
+      <w:lvlText w:val="%9."/>
+      <w:lvlJc w:val="right"/>
+      <w:pPr>
+        <w:ind w:left="6480" w:hanging="180"/>
+      </w:pPr>
+    </w:lvl>
+  </w:abstractNum>
+  <w:abstractNum w:abstractNumId="13">
     <w:nsid w:val="60D80916"/>
     <w:multiLevelType w:val="hybridMultilevel"/>
     <w:tmpl w:val="79FE76DC"/>
@@ -2034,7 +2059,7 @@
       </w:pPr>
     </w:lvl>
   </w:abstractNum>
-  <w:abstractNum w:abstractNumId="8">
+  <w:abstractNum w:abstractNumId="14">
     <w:nsid w:val="72F01EC3"/>
     <w:multiLevelType w:val="hybridMultilevel"/>
     <w:tmpl w:val="8C181E8A"/>
@@ -2123,10 +2148,10 @@
       </w:pPr>
     </w:lvl>
   </w:abstractNum>
-  <w:abstractNum w:abstractNumId="9">
+  <w:abstractNum w:abstractNumId="15">
     <w:nsid w:val="7EC3427C"/>
     <w:multiLevelType w:val="hybridMultilevel"/>
-    <w:tmpl w:val="1D74677A"/>
+    <w:tmpl w:val="2B384764"/>
     <w:lvl w:ilvl="0" w:tplc="2DB4DE76">
       <w:start w:val="8"/>
       <w:numFmt w:val="decimal"/>
@@ -2216,34 +2241,52 @@
     </w:lvl>
   </w:abstractNum>
   <w:num w:numId="1">
+    <w:abstractNumId w:val="2"/>
+  </w:num>
+  <w:num w:numId="2">
+    <w:abstractNumId w:val="4"/>
+  </w:num>
+  <w:num w:numId="3">
+    <w:abstractNumId w:val="8"/>
+  </w:num>
+  <w:num w:numId="4">
+    <w:abstractNumId w:val="9"/>
+  </w:num>
+  <w:num w:numId="5">
     <w:abstractNumId w:val="1"/>
   </w:num>
-  <w:num w:numId="2">
-    <w:abstractNumId w:val="2"/>
+  <w:num w:numId="6">
+    <w:abstractNumId w:val="13"/>
   </w:num>
-  <w:num w:numId="3">
-    <w:abstractNumId w:val="4"/>
+  <w:num w:numId="7">
+    <w:abstractNumId w:val="14"/>
   </w:num>
-  <w:num w:numId="4">
+  <w:num w:numId="8">
+    <w:abstractNumId w:val="10"/>
+  </w:num>
+  <w:num w:numId="9">
+    <w:abstractNumId w:val="7"/>
+  </w:num>
+  <w:num w:numId="10">
+    <w:abstractNumId w:val="15"/>
+  </w:num>
+  <w:num w:numId="11">
     <w:abstractNumId w:val="5"/>
   </w:num>
-  <w:num w:numId="5">
+  <w:num w:numId="12">
+    <w:abstractNumId w:val="6"/>
+  </w:num>
+  <w:num w:numId="13">
     <w:abstractNumId w:val="0"/>
   </w:num>
-  <w:num w:numId="6">
-    <w:abstractNumId w:val="7"/>
-  </w:num>
-  <w:num w:numId="7">
-    <w:abstractNumId w:val="8"/>
-  </w:num>
-  <w:num w:numId="8">
-    <w:abstractNumId w:val="6"/>
-  </w:num>
-  <w:num w:numId="9">
+  <w:num w:numId="14">
     <w:abstractNumId w:val="3"/>
   </w:num>
-  <w:num w:numId="10">
-    <w:abstractNumId w:val="9"/>
+  <w:num w:numId="15">
+    <w:abstractNumId w:val="11"/>
+  </w:num>
+  <w:num w:numId="16">
+    <w:abstractNumId w:val="12"/>
   </w:num>
   <w:numIdMacAtCleanup w:val="10"/>
 </w:numbering>

</xml_diff>